<commit_message>
Most of the portfolio done.
</commit_message>
<xml_diff>
--- a/Reports/SeniorTeamPortfolio.docx
+++ b/Reports/SeniorTeamPortfolio.docx
@@ -320,9 +320,8 @@
           <w:sz w:val="24"/>
           <w:szCs w:val="24"/>
         </w:rPr>
-        <w:t>Attach the source listing of the program that you wrote for your capstone course (CSCI 468 or CSCI 483)</w:t>
-      </w:r>
-      <w:proofErr w:type="gramStart"/>
+        <w:t>Attach the source listing of the program that you wrote for your capstone course (CSCI 468 or CSCI 483).</w:t>
+      </w:r>
       <w:r>
         <w:rPr>
           <w:rFonts w:ascii="Cambria" w:hAnsi="Cambria"/>
@@ -330,9 +329,8 @@
           <w:sz w:val="24"/>
           <w:szCs w:val="24"/>
         </w:rPr>
-        <w:t xml:space="preserve">. </w:t>
-      </w:r>
-      <w:proofErr w:type="gramEnd"/>
+        <w:t xml:space="preserve"> </w:t>
+      </w:r>
       <w:r>
         <w:rPr>
           <w:rFonts w:ascii="Cambria" w:hAnsi="Cambria"/>
@@ -340,7 +338,7 @@
           <w:sz w:val="24"/>
           <w:szCs w:val="24"/>
         </w:rPr>
-        <w:t xml:space="preserve">Include the specifications for the program. </w:t>
+        <w:t xml:space="preserve"> Include the specifications for the program.</w:t>
       </w:r>
     </w:p>
     <w:p>
@@ -379,6 +377,114 @@
           <w:b/>
         </w:rPr>
         <w:t>Section 2: Teamwork</w:t>
+      </w:r>
+    </w:p>
+    <w:p>
+      <w:pPr>
+        <w:spacing w:before="120" w:after="120"/>
+        <w:rPr>
+          <w:rFonts w:asciiTheme="majorHAnsi" w:hAnsiTheme="majorHAnsi"/>
+        </w:rPr>
+      </w:pPr>
+      <w:r>
+        <w:rPr>
+          <w:rFonts w:asciiTheme="majorHAnsi" w:hAnsiTheme="majorHAnsi"/>
+        </w:rPr>
+        <w:tab/>
+      </w:r>
+      <w:r>
+        <w:rPr>
+          <w:rFonts w:asciiTheme="majorHAnsi" w:hAnsiTheme="majorHAnsi"/>
+        </w:rPr>
+        <w:t>The team for this capstone project consisted of three people.  While group projects are notoriously frustrating</w:t>
+      </w:r>
+      <w:r>
+        <w:rPr>
+          <w:rFonts w:asciiTheme="majorHAnsi" w:hAnsiTheme="majorHAnsi"/>
+        </w:rPr>
+        <w:t xml:space="preserve"> things that make some swear to never take classes that include this type of class work, it was quite the opposite for this project.  All members started each of the assignments early on and met, if only briefly,</w:t>
+      </w:r>
+      <w:r>
+        <w:rPr>
+          <w:rFonts w:asciiTheme="majorHAnsi" w:hAnsiTheme="majorHAnsi"/>
+        </w:rPr>
+        <w:t xml:space="preserve"> at least once a week to see where each of the other members were with their part and was needed before the next meeting.  </w:t>
+      </w:r>
+      <w:r>
+        <w:rPr>
+          <w:rFonts w:asciiTheme="majorHAnsi" w:hAnsiTheme="majorHAnsi"/>
+        </w:rPr>
+        <w:t xml:space="preserve">One of the group members was more experienced with documentation writing and therefore took over the vast majority of </w:t>
+      </w:r>
+      <w:r>
+        <w:rPr>
+          <w:rFonts w:asciiTheme="majorHAnsi" w:hAnsiTheme="majorHAnsi"/>
+        </w:rPr>
+        <w:t xml:space="preserve">writing each of the reports and this portfolio.  This same member was a little slower with the coding aspect of the project but helped out </w:t>
+      </w:r>
+      <w:r>
+        <w:rPr>
+          <w:rFonts w:asciiTheme="majorHAnsi" w:hAnsiTheme="majorHAnsi"/>
+        </w:rPr>
+        <w:t xml:space="preserve">design ideas, trouble-shooting, and debugging.  The other two members of the group then pretty much cut the coding portion of the project </w:t>
+      </w:r>
+      <w:r>
+        <w:rPr>
+          <w:rFonts w:asciiTheme="majorHAnsi" w:hAnsiTheme="majorHAnsi"/>
+        </w:rPr>
+        <w:t>in half and worked together to complete each section.  As a group we used GitHub to manage the contributions from each of the members</w:t>
+      </w:r>
+      <w:r>
+        <w:rPr>
+          <w:rFonts w:asciiTheme="majorHAnsi" w:hAnsiTheme="majorHAnsi"/>
+        </w:rPr>
+        <w:t xml:space="preserve"> and merge the project into a single working venture.  The member that did most of the documentation was also more experienced with using git </w:t>
+      </w:r>
+      <w:r>
+        <w:rPr>
+          <w:rFonts w:asciiTheme="majorHAnsi" w:hAnsiTheme="majorHAnsi"/>
+        </w:rPr>
+        <w:t>and was able to help out in managing branching and merging bits and pieces of the project and help</w:t>
+      </w:r>
+      <w:r>
+        <w:rPr>
+          <w:rFonts w:asciiTheme="majorHAnsi" w:hAnsiTheme="majorHAnsi"/>
+        </w:rPr>
+        <w:t>ed</w:t>
+      </w:r>
+      <w:r>
+        <w:rPr>
+          <w:rFonts w:asciiTheme="majorHAnsi" w:hAnsiTheme="majorHAnsi"/>
+        </w:rPr>
+        <w:t xml:space="preserve"> teach this tool to the other members.  Overall, the feeling was that the project was </w:t>
+      </w:r>
+      <w:r>
+        <w:rPr>
+          <w:rFonts w:asciiTheme="majorHAnsi" w:hAnsiTheme="majorHAnsi"/>
+        </w:rPr>
+        <w:t xml:space="preserve">pretty much split into thirds and shared equally. </w:t>
+      </w:r>
+    </w:p>
+    <w:p>
+      <w:pPr>
+        <w:spacing w:before="120" w:after="120"/>
+        <w:rPr>
+          <w:rFonts w:asciiTheme="majorHAnsi" w:hAnsiTheme="majorHAnsi"/>
+          <w:b/>
+        </w:rPr>
+      </w:pPr>
+      <w:r>
+        <w:rPr>
+          <w:rFonts w:asciiTheme="majorHAnsi" w:hAnsiTheme="majorHAnsi"/>
+        </w:rPr>
+        <w:br w:type="page"/>
+      </w:r>
+      <w:r>
+        <w:rPr>
+          <w:rFonts w:asciiTheme="majorHAnsi" w:hAnsiTheme="majorHAnsi"/>
+          <w:b/>
+        </w:rPr>
+        <w:t>Section 3: Design Pattern</w:t>
       </w:r>
     </w:p>
     <w:p>
@@ -396,7 +502,7 @@
           <w:sz w:val="24"/>
           <w:szCs w:val="24"/>
         </w:rPr>
-        <w:t>Describe how your team worked on this capstone project</w:t>
+        <w:t>Identify one design pattern that was used in your capstone project and describe exactly where in the code it is located</w:t>
       </w:r>
       <w:proofErr w:type="gramStart"/>
       <w:r>
@@ -416,7 +522,7 @@
           <w:sz w:val="24"/>
           <w:szCs w:val="24"/>
         </w:rPr>
-        <w:t>List each team member’s primary contributions and estimate the percentage of time that was spent by each team member on the project</w:t>
+        <w:t>Highlight the design pattern in yellow</w:t>
       </w:r>
       <w:proofErr w:type="gramStart"/>
       <w:r>
@@ -436,16 +542,170 @@
           <w:sz w:val="24"/>
           <w:szCs w:val="24"/>
         </w:rPr>
-        <w:t xml:space="preserve">Identify team members generically as team member 1, team member 2, etc. </w:t>
-      </w:r>
-    </w:p>
-    <w:p>
-      <w:pPr>
-        <w:spacing w:before="120" w:after="120"/>
-        <w:rPr>
-          <w:rFonts w:asciiTheme="majorHAnsi" w:hAnsiTheme="majorHAnsi"/>
-        </w:rPr>
-      </w:pPr>
+        <w:t xml:space="preserve">Explain why you used the pattern and didn’t just code directly. </w:t>
+      </w:r>
+    </w:p>
+    <w:p>
+      <w:pPr>
+        <w:spacing w:before="120" w:after="120"/>
+        <w:rPr>
+          <w:rFonts w:asciiTheme="majorHAnsi" w:hAnsiTheme="majorHAnsi"/>
+        </w:rPr>
+      </w:pPr>
+    </w:p>
+    <w:p>
+      <w:pPr>
+        <w:spacing w:before="120" w:after="120"/>
+        <w:rPr>
+          <w:rFonts w:asciiTheme="majorHAnsi" w:hAnsiTheme="majorHAnsi"/>
+        </w:rPr>
+      </w:pPr>
+      <w:r>
+        <w:rPr>
+          <w:rFonts w:asciiTheme="majorHAnsi" w:hAnsiTheme="majorHAnsi"/>
+        </w:rPr>
+        <w:t>Define the factory pattern.</w:t>
+      </w:r>
+    </w:p>
+    <w:p>
+      <w:pPr>
+        <w:rPr>
+          <w:rFonts w:ascii="Times" w:hAnsi="Times"/>
+          <w:sz w:val="20"/>
+          <w:szCs w:val="20"/>
+        </w:rPr>
+      </w:pPr>
+      <w:r>
+        <w:rPr>
+          <w:rFonts w:ascii="Helvetica" w:hAnsi="Helvetica"/>
+          <w:color w:val="222222"/>
+          <w:sz w:val="19"/>
+          <w:szCs w:val="19"/>
+          <w:shd w:val="clear" w:color="auto" w:fill="FFFFFF"/>
+        </w:rPr>
+        <w:t>In </w:t>
+      </w:r>
+      <w:hyperlink r:id="rId5" w:history="1">
+        <w:r>
+          <w:rPr>
+            <w:rFonts w:ascii="Helvetica" w:hAnsi="Helvetica"/>
+            <w:color w:val="0B0080"/>
+            <w:sz w:val="19"/>
+          </w:rPr>
+          <w:t>class-based programming</w:t>
+        </w:r>
+      </w:hyperlink>
+      <w:r>
+        <w:rPr>
+          <w:rFonts w:ascii="Helvetica" w:hAnsi="Helvetica"/>
+          <w:color w:val="222222"/>
+          <w:sz w:val="19"/>
+          <w:szCs w:val="19"/>
+          <w:shd w:val="clear" w:color="auto" w:fill="FFFFFF"/>
+        </w:rPr>
+        <w:t>, the </w:t>
+      </w:r>
+      <w:r>
+        <w:rPr>
+          <w:rFonts w:ascii="Helvetica" w:hAnsi="Helvetica"/>
+          <w:b/>
+          <w:color w:val="222222"/>
+          <w:sz w:val="19"/>
+          <w:szCs w:val="19"/>
+          <w:shd w:val="clear" w:color="auto" w:fill="FFFFFF"/>
+        </w:rPr>
+        <w:t>factory method pattern</w:t>
+      </w:r>
+      <w:r>
+        <w:rPr>
+          <w:rFonts w:ascii="Helvetica" w:hAnsi="Helvetica"/>
+          <w:color w:val="222222"/>
+          <w:sz w:val="19"/>
+          <w:szCs w:val="19"/>
+          <w:shd w:val="clear" w:color="auto" w:fill="FFFFFF"/>
+        </w:rPr>
+        <w:t> is a </w:t>
+      </w:r>
+      <w:hyperlink r:id="rId6" w:history="1">
+        <w:r>
+          <w:rPr>
+            <w:rFonts w:ascii="Helvetica" w:hAnsi="Helvetica"/>
+            <w:color w:val="0B0080"/>
+            <w:sz w:val="19"/>
+          </w:rPr>
+          <w:t>creational pattern</w:t>
+        </w:r>
+      </w:hyperlink>
+      <w:r>
+        <w:rPr>
+          <w:rFonts w:ascii="Helvetica" w:hAnsi="Helvetica"/>
+          <w:color w:val="222222"/>
+          <w:sz w:val="19"/>
+          <w:szCs w:val="19"/>
+          <w:shd w:val="clear" w:color="auto" w:fill="FFFFFF"/>
+        </w:rPr>
+        <w:t> that uses factory methods to deal with the problem of </w:t>
+      </w:r>
+      <w:hyperlink r:id="rId7" w:history="1">
+        <w:r>
+          <w:rPr>
+            <w:rFonts w:ascii="Helvetica" w:hAnsi="Helvetica"/>
+            <w:color w:val="0B0080"/>
+            <w:sz w:val="19"/>
+          </w:rPr>
+          <w:t>creating objects</w:t>
+        </w:r>
+      </w:hyperlink>
+      <w:r>
+        <w:rPr>
+          <w:rFonts w:ascii="Helvetica" w:hAnsi="Helvetica"/>
+          <w:color w:val="222222"/>
+          <w:sz w:val="19"/>
+          <w:szCs w:val="19"/>
+          <w:shd w:val="clear" w:color="auto" w:fill="FFFFFF"/>
+        </w:rPr>
+        <w:t> without having to specify the exact </w:t>
+      </w:r>
+      <w:hyperlink r:id="rId8" w:history="1">
+        <w:r>
+          <w:rPr>
+            <w:rFonts w:ascii="Helvetica" w:hAnsi="Helvetica"/>
+            <w:color w:val="0B0080"/>
+            <w:sz w:val="19"/>
+          </w:rPr>
+          <w:t>class</w:t>
+        </w:r>
+      </w:hyperlink>
+      <w:r>
+        <w:rPr>
+          <w:rFonts w:ascii="Helvetica" w:hAnsi="Helvetica"/>
+          <w:color w:val="222222"/>
+          <w:sz w:val="19"/>
+          <w:szCs w:val="19"/>
+          <w:shd w:val="clear" w:color="auto" w:fill="FFFFFF"/>
+        </w:rPr>
+        <w:t> of the object that will be created. This is done by creating objects by calling a factory method—either specified in an interface and implemented by child classes, or implemented in a base class and optionally overridden by derived classes—rather than by calling a </w:t>
+      </w:r>
+      <w:hyperlink r:id="rId9" w:history="1">
+        <w:r>
+          <w:rPr>
+            <w:rFonts w:ascii="Helvetica" w:hAnsi="Helvetica"/>
+            <w:color w:val="0B0080"/>
+            <w:sz w:val="19"/>
+          </w:rPr>
+          <w:t>constructor</w:t>
+        </w:r>
+      </w:hyperlink>
+      <w:r>
+        <w:rPr>
+          <w:rFonts w:ascii="Helvetica" w:hAnsi="Helvetica"/>
+          <w:color w:val="222222"/>
+          <w:sz w:val="19"/>
+          <w:szCs w:val="19"/>
+          <w:shd w:val="clear" w:color="auto" w:fill="FFFFFF"/>
+        </w:rPr>
+        <w:t>.</w:t>
+      </w:r>
     </w:p>
     <w:p>
       <w:pPr>
@@ -474,7 +734,7 @@
           <w:rFonts w:asciiTheme="majorHAnsi" w:hAnsiTheme="majorHAnsi"/>
           <w:b/>
         </w:rPr>
-        <w:t>Section 3: Design Pattern</w:t>
+        <w:t>Section 4: Technical Writing</w:t>
       </w:r>
     </w:p>
     <w:p>
@@ -492,71 +752,91 @@
           <w:sz w:val="24"/>
           <w:szCs w:val="24"/>
         </w:rPr>
-        <w:t>Identify one design pattern that was used in your capstone project and describe exactly where in the code it is located</w:t>
-      </w:r>
-      <w:proofErr w:type="gramStart"/>
-      <w:r>
-        <w:rPr>
-          <w:rFonts w:ascii="Cambria" w:hAnsi="Cambria"/>
+        <w:t xml:space="preserve">Include the technical document that accompanied your capstone project. </w:t>
+      </w:r>
+    </w:p>
+    <w:p>
+      <w:pPr>
+        <w:spacing w:before="120" w:after="120"/>
+        <w:rPr>
+          <w:rFonts w:asciiTheme="majorHAnsi" w:hAnsiTheme="majorHAnsi"/>
+        </w:rPr>
+      </w:pPr>
+    </w:p>
+    <w:p>
+      <w:pPr>
+        <w:spacing w:before="120" w:after="120"/>
+        <w:rPr>
+          <w:rFonts w:asciiTheme="majorHAnsi" w:hAnsiTheme="majorHAnsi"/>
+        </w:rPr>
+      </w:pPr>
+    </w:p>
+    <w:p>
+      <w:pPr>
+        <w:spacing w:before="120" w:after="120"/>
+        <w:rPr>
+          <w:rFonts w:asciiTheme="majorHAnsi" w:hAnsiTheme="majorHAnsi"/>
+          <w:b/>
+        </w:rPr>
+      </w:pPr>
+      <w:r>
+        <w:rPr>
+          <w:rFonts w:asciiTheme="majorHAnsi" w:hAnsiTheme="majorHAnsi"/>
+        </w:rPr>
+        <w:br w:type="page"/>
+      </w:r>
+      <w:r>
+        <w:rPr>
+          <w:rFonts w:asciiTheme="majorHAnsi" w:hAnsiTheme="majorHAnsi"/>
+          <w:b/>
+        </w:rPr>
+        <w:t>Section 5: UML</w:t>
+      </w:r>
+    </w:p>
+    <w:p>
+      <w:pPr>
+        <w:spacing w:before="120" w:after="120"/>
+        <w:rPr>
+          <w:rFonts w:asciiTheme="majorHAnsi" w:hAnsiTheme="majorHAnsi"/>
+        </w:rPr>
+      </w:pPr>
+      <w:r>
+        <w:rPr>
+          <w:rFonts w:asciiTheme="majorHAnsi" w:hAnsiTheme="majorHAnsi"/>
+        </w:rPr>
+        <w:tab/>
+      </w:r>
+      <w:r>
+        <w:rPr>
+          <w:rFonts w:asciiTheme="majorHAnsi" w:hAnsiTheme="majorHAnsi"/>
+        </w:rPr>
+        <w:t>The size of this project didn’t really lend itself to creating a UML</w:t>
+      </w:r>
+      <w:r>
+        <w:rPr>
+          <w:rFonts w:asciiTheme="majorHAnsi" w:hAnsiTheme="majorHAnsi"/>
+        </w:rPr>
+        <w:t xml:space="preserve"> diagram</w:t>
+      </w:r>
+      <w:r>
+        <w:rPr>
+          <w:rFonts w:asciiTheme="majorHAnsi" w:hAnsiTheme="majorHAnsi"/>
+        </w:rPr>
+        <w:t xml:space="preserve">.  While diagramming can be an important part of </w:t>
+      </w:r>
+      <w:r>
+        <w:rPr>
+          <w:rFonts w:asciiTheme="majorHAnsi" w:hAnsiTheme="majorHAnsi"/>
+        </w:rPr>
+        <w:t>a project that will span several classes and be an undertaking by many developers, we were able to discuss our project and stick to a design without the use of this tool.</w:t>
+      </w:r>
+    </w:p>
+    <w:p>
+      <w:pPr>
+        <w:spacing w:before="120" w:after="120"/>
+        <w:rPr>
+          <w:rFonts w:ascii="Cambria" w:hAnsi="Cambria" w:cs="Times New Roman"/>
           <w:i/>
-          <w:sz w:val="24"/>
-          <w:szCs w:val="24"/>
-        </w:rPr>
-        <w:t xml:space="preserve">. </w:t>
-      </w:r>
-      <w:proofErr w:type="gramEnd"/>
-      <w:r>
-        <w:rPr>
-          <w:rFonts w:ascii="Cambria" w:hAnsi="Cambria"/>
-          <w:i/>
-          <w:sz w:val="24"/>
-          <w:szCs w:val="24"/>
-        </w:rPr>
-        <w:t>Highlight the design pattern in yellow</w:t>
-      </w:r>
-      <w:proofErr w:type="gramStart"/>
-      <w:r>
-        <w:rPr>
-          <w:rFonts w:ascii="Cambria" w:hAnsi="Cambria"/>
-          <w:i/>
-          <w:sz w:val="24"/>
-          <w:szCs w:val="24"/>
-        </w:rPr>
-        <w:t xml:space="preserve">. </w:t>
-      </w:r>
-      <w:proofErr w:type="gramEnd"/>
-      <w:r>
-        <w:rPr>
-          <w:rFonts w:ascii="Cambria" w:hAnsi="Cambria"/>
-          <w:i/>
-          <w:sz w:val="24"/>
-          <w:szCs w:val="24"/>
-        </w:rPr>
-        <w:t xml:space="preserve">Explain why you used the pattern and didn’t just code directly. </w:t>
-      </w:r>
-    </w:p>
-    <w:p>
-      <w:pPr>
-        <w:spacing w:before="120" w:after="120"/>
-        <w:rPr>
-          <w:rFonts w:asciiTheme="majorHAnsi" w:hAnsiTheme="majorHAnsi"/>
-        </w:rPr>
-      </w:pPr>
-    </w:p>
-    <w:p>
-      <w:pPr>
-        <w:spacing w:before="120" w:after="120"/>
-        <w:rPr>
-          <w:rFonts w:asciiTheme="majorHAnsi" w:hAnsiTheme="majorHAnsi"/>
-        </w:rPr>
-      </w:pPr>
-    </w:p>
-    <w:p>
-      <w:pPr>
-        <w:spacing w:before="120" w:after="120"/>
-        <w:rPr>
-          <w:rFonts w:asciiTheme="majorHAnsi" w:hAnsiTheme="majorHAnsi"/>
-          <w:b/>
         </w:rPr>
       </w:pPr>
       <w:r>
@@ -570,49 +850,86 @@
           <w:rFonts w:asciiTheme="majorHAnsi" w:hAnsiTheme="majorHAnsi"/>
           <w:b/>
         </w:rPr>
-        <w:t>Section 4: Technical Writing</w:t>
-      </w:r>
-    </w:p>
-    <w:p>
-      <w:pPr>
-        <w:pStyle w:val="NormalWeb"/>
-        <w:spacing w:before="2" w:after="2"/>
-        <w:rPr>
-          <w:i/>
-        </w:rPr>
-      </w:pPr>
-      <w:r>
-        <w:rPr>
-          <w:rFonts w:ascii="Cambria" w:hAnsi="Cambria"/>
-          <w:i/>
-          <w:sz w:val="24"/>
-          <w:szCs w:val="24"/>
-        </w:rPr>
-        <w:t xml:space="preserve">Include the technical document that accompanied your capstone project. </w:t>
-      </w:r>
-    </w:p>
-    <w:p>
-      <w:pPr>
-        <w:spacing w:before="120" w:after="120"/>
-        <w:rPr>
-          <w:rFonts w:asciiTheme="majorHAnsi" w:hAnsiTheme="majorHAnsi"/>
-        </w:rPr>
-      </w:pPr>
-    </w:p>
-    <w:p>
-      <w:pPr>
-        <w:spacing w:before="120" w:after="120"/>
-        <w:rPr>
-          <w:rFonts w:asciiTheme="majorHAnsi" w:hAnsiTheme="majorHAnsi"/>
-        </w:rPr>
-      </w:pPr>
-    </w:p>
-    <w:p>
-      <w:pPr>
-        <w:spacing w:before="120" w:after="120"/>
-        <w:rPr>
-          <w:rFonts w:asciiTheme="majorHAnsi" w:hAnsiTheme="majorHAnsi"/>
-          <w:b/>
+        <w:t>Section 6</w:t>
+      </w:r>
+      <w:r>
+        <w:rPr>
+          <w:rFonts w:asciiTheme="majorHAnsi" w:hAnsiTheme="majorHAnsi"/>
+          <w:b/>
+        </w:rPr>
+        <w:t>:</w:t>
+      </w:r>
+      <w:r>
+        <w:rPr>
+          <w:rFonts w:asciiTheme="majorHAnsi" w:hAnsiTheme="majorHAnsi"/>
+          <w:b/>
+        </w:rPr>
+        <w:t xml:space="preserve"> Design Trade-offs</w:t>
+      </w:r>
+    </w:p>
+    <w:p>
+      <w:pPr>
+        <w:spacing w:before="120" w:after="120"/>
+        <w:rPr>
+          <w:rFonts w:asciiTheme="majorHAnsi" w:hAnsiTheme="majorHAnsi"/>
+        </w:rPr>
+      </w:pPr>
+      <w:r>
+        <w:rPr>
+          <w:rFonts w:asciiTheme="majorHAnsi" w:hAnsiTheme="majorHAnsi"/>
+        </w:rPr>
+        <w:tab/>
+      </w:r>
+      <w:r>
+        <w:rPr>
+          <w:rFonts w:asciiTheme="majorHAnsi" w:hAnsiTheme="majorHAnsi"/>
+        </w:rPr>
+        <w:t xml:space="preserve">Due to time constraints, a few of the classes started to follow the God Class Anti-Pattern.  </w:t>
+      </w:r>
+      <w:r>
+        <w:rPr>
+          <w:rFonts w:asciiTheme="majorHAnsi" w:hAnsiTheme="majorHAnsi"/>
+        </w:rPr>
+        <w:t>This wasn’t exactly a conscious decision to write code this way</w:t>
+      </w:r>
+      <w:r>
+        <w:rPr>
+          <w:rFonts w:asciiTheme="majorHAnsi" w:hAnsiTheme="majorHAnsi"/>
+        </w:rPr>
+        <w:t xml:space="preserve"> but happened as quick fixes and trial runs of testing.  These coding snippets were slotted for cleanup at a later date that never seemed to come along</w:t>
+      </w:r>
+      <w:r>
+        <w:rPr>
+          <w:rFonts w:asciiTheme="majorHAnsi" w:hAnsiTheme="majorHAnsi"/>
+        </w:rPr>
+        <w:t xml:space="preserve"> while the snippets grew in numb</w:t>
+      </w:r>
+      <w:r>
+        <w:rPr>
+          <w:rFonts w:asciiTheme="majorHAnsi" w:hAnsiTheme="majorHAnsi"/>
+        </w:rPr>
+        <w:t xml:space="preserve">ers.  Suddenly, it seemed, </w:t>
+      </w:r>
+      <w:r>
+        <w:rPr>
+          <w:rFonts w:asciiTheme="majorHAnsi" w:hAnsiTheme="majorHAnsi"/>
+        </w:rPr>
+        <w:t>this technical debt was too large to deal with before the end of the project.</w:t>
+      </w:r>
+    </w:p>
+    <w:p>
+      <w:pPr>
+        <w:spacing w:before="120" w:after="120"/>
+        <w:rPr>
+          <w:rFonts w:asciiTheme="majorHAnsi" w:hAnsiTheme="majorHAnsi"/>
+        </w:rPr>
+      </w:pPr>
+    </w:p>
+    <w:p>
+      <w:pPr>
+        <w:spacing w:before="120" w:after="120"/>
+        <w:rPr>
+          <w:rFonts w:asciiTheme="majorHAnsi" w:hAnsiTheme="majorHAnsi"/>
         </w:rPr>
       </w:pPr>
       <w:r>
@@ -626,228 +943,68 @@
           <w:rFonts w:asciiTheme="majorHAnsi" w:hAnsiTheme="majorHAnsi"/>
           <w:b/>
         </w:rPr>
-        <w:t>Section 5: UML</w:t>
-      </w:r>
-    </w:p>
-    <w:p>
-      <w:pPr>
-        <w:pStyle w:val="NormalWeb"/>
-        <w:spacing w:before="2" w:after="2"/>
-        <w:rPr>
-          <w:i/>
-        </w:rPr>
-      </w:pPr>
-      <w:r>
-        <w:rPr>
-          <w:rFonts w:ascii="Cambria" w:hAnsi="Cambria"/>
-          <w:i/>
-          <w:sz w:val="24"/>
-          <w:szCs w:val="24"/>
-        </w:rPr>
-        <w:t xml:space="preserve">Attach the UML design diagrams for your capstone project that were created </w:t>
-      </w:r>
-      <w:r>
-        <w:rPr>
-          <w:rFonts w:ascii="Cambria" w:hAnsi="Cambria"/>
-          <w:b/>
-          <w:bCs/>
-          <w:i/>
-          <w:sz w:val="24"/>
-          <w:szCs w:val="24"/>
-        </w:rPr>
-        <w:t xml:space="preserve">before </w:t>
-      </w:r>
-      <w:r>
-        <w:rPr>
-          <w:rFonts w:ascii="Cambria" w:hAnsi="Cambria"/>
-          <w:i/>
-          <w:sz w:val="24"/>
-          <w:szCs w:val="24"/>
-        </w:rPr>
-        <w:t xml:space="preserve">you began coding your project. </w:t>
-      </w:r>
-    </w:p>
-    <w:p>
-      <w:pPr>
-        <w:spacing w:before="120" w:after="120"/>
-        <w:rPr>
-          <w:rFonts w:asciiTheme="majorHAnsi" w:hAnsiTheme="majorHAnsi"/>
-        </w:rPr>
-      </w:pPr>
-    </w:p>
-    <w:p>
-      <w:pPr>
-        <w:spacing w:before="120" w:after="120"/>
-        <w:rPr>
-          <w:rFonts w:asciiTheme="majorHAnsi" w:hAnsiTheme="majorHAnsi"/>
-        </w:rPr>
-      </w:pPr>
-    </w:p>
-    <w:p>
-      <w:pPr>
-        <w:spacing w:before="120" w:after="120"/>
-        <w:rPr>
-          <w:rFonts w:asciiTheme="majorHAnsi" w:hAnsiTheme="majorHAnsi"/>
-        </w:rPr>
-      </w:pPr>
-      <w:r>
-        <w:rPr>
-          <w:rFonts w:asciiTheme="majorHAnsi" w:hAnsiTheme="majorHAnsi"/>
-        </w:rPr>
-        <w:br w:type="page"/>
-      </w:r>
-      <w:r>
-        <w:rPr>
-          <w:rFonts w:asciiTheme="majorHAnsi" w:hAnsiTheme="majorHAnsi"/>
-          <w:b/>
-        </w:rPr>
-        <w:t>Section 6</w:t>
-      </w:r>
-      <w:r>
-        <w:rPr>
-          <w:rFonts w:asciiTheme="majorHAnsi" w:hAnsiTheme="majorHAnsi"/>
-          <w:b/>
-        </w:rPr>
-        <w:t>:</w:t>
-      </w:r>
-      <w:r>
-        <w:rPr>
-          <w:rFonts w:asciiTheme="majorHAnsi" w:hAnsiTheme="majorHAnsi"/>
-          <w:b/>
-        </w:rPr>
-        <w:t xml:space="preserve"> Design Trade-offs</w:t>
-      </w:r>
-    </w:p>
-    <w:p>
-      <w:pPr>
-        <w:pStyle w:val="NormalWeb"/>
-        <w:spacing w:before="2" w:after="2"/>
-        <w:rPr>
-          <w:i/>
-        </w:rPr>
-      </w:pPr>
-      <w:r>
-        <w:rPr>
-          <w:rFonts w:ascii="Cambria" w:hAnsi="Cambria"/>
-          <w:i/>
-          <w:sz w:val="24"/>
-          <w:szCs w:val="24"/>
-        </w:rPr>
-        <w:t xml:space="preserve">Describe a design trade-off decision (e.g. execution time </w:t>
-      </w:r>
-      <w:r>
-        <w:rPr>
-          <w:rFonts w:ascii="Cambria" w:hAnsi="Cambria"/>
-          <w:i/>
-          <w:iCs/>
-          <w:sz w:val="24"/>
-          <w:szCs w:val="24"/>
-        </w:rPr>
-        <w:t xml:space="preserve">vs. </w:t>
-      </w:r>
-      <w:r>
-        <w:rPr>
-          <w:rFonts w:ascii="Cambria" w:hAnsi="Cambria"/>
-          <w:i/>
-          <w:sz w:val="24"/>
-          <w:szCs w:val="24"/>
-        </w:rPr>
-        <w:t xml:space="preserve">space requirements or compile time) in your capstone project and justify the design decisions that you made. </w:t>
-      </w:r>
-    </w:p>
-    <w:p>
-      <w:pPr>
-        <w:spacing w:before="120" w:after="120"/>
-        <w:rPr>
-          <w:rFonts w:asciiTheme="majorHAnsi" w:hAnsiTheme="majorHAnsi"/>
-        </w:rPr>
-      </w:pPr>
-    </w:p>
-    <w:p>
-      <w:pPr>
-        <w:spacing w:before="120" w:after="120"/>
-        <w:rPr>
-          <w:rFonts w:asciiTheme="majorHAnsi" w:hAnsiTheme="majorHAnsi"/>
-        </w:rPr>
-      </w:pPr>
-    </w:p>
-    <w:p>
-      <w:pPr>
-        <w:spacing w:before="120" w:after="120"/>
-        <w:rPr>
-          <w:rFonts w:asciiTheme="majorHAnsi" w:hAnsiTheme="majorHAnsi"/>
-        </w:rPr>
-      </w:pPr>
-      <w:r>
-        <w:rPr>
-          <w:rFonts w:asciiTheme="majorHAnsi" w:hAnsiTheme="majorHAnsi"/>
-        </w:rPr>
-        <w:br w:type="page"/>
-      </w:r>
-      <w:r>
-        <w:rPr>
-          <w:rFonts w:asciiTheme="majorHAnsi" w:hAnsiTheme="majorHAnsi"/>
-          <w:b/>
-        </w:rPr>
         <w:t>Section 7: Software Development Life Cycle Model</w:t>
       </w:r>
     </w:p>
     <w:p>
       <w:pPr>
-        <w:pStyle w:val="NormalWeb"/>
-        <w:spacing w:before="2" w:after="2"/>
-        <w:rPr>
-          <w:i/>
-        </w:rPr>
-      </w:pPr>
-      <w:r>
-        <w:rPr>
-          <w:rFonts w:ascii="Cambria" w:hAnsi="Cambria"/>
-          <w:i/>
-          <w:sz w:val="24"/>
-          <w:szCs w:val="24"/>
-        </w:rPr>
-        <w:t>Describe the model that you used to develop your capstone project</w:t>
-      </w:r>
-      <w:proofErr w:type="gramStart"/>
-      <w:r>
-        <w:rPr>
-          <w:rFonts w:ascii="Cambria" w:hAnsi="Cambria"/>
-          <w:i/>
-          <w:sz w:val="24"/>
-          <w:szCs w:val="24"/>
-        </w:rPr>
-        <w:t xml:space="preserve">. </w:t>
-      </w:r>
-      <w:proofErr w:type="gramEnd"/>
-      <w:r>
-        <w:rPr>
-          <w:rFonts w:ascii="Cambria" w:hAnsi="Cambria"/>
-          <w:i/>
-          <w:sz w:val="24"/>
-          <w:szCs w:val="24"/>
-        </w:rPr>
-        <w:t xml:space="preserve">How did this model help and/or hinder your team? </w:t>
-      </w:r>
-    </w:p>
-    <w:p>
-      <w:pPr>
-        <w:spacing w:before="120" w:after="120"/>
-        <w:rPr>
-          <w:rFonts w:asciiTheme="majorHAnsi" w:hAnsiTheme="majorHAnsi"/>
-        </w:rPr>
-      </w:pPr>
-    </w:p>
-    <w:p>
-      <w:pPr>
-        <w:spacing w:before="120" w:after="120"/>
-        <w:rPr>
-          <w:rFonts w:asciiTheme="majorHAnsi" w:hAnsiTheme="majorHAnsi"/>
-        </w:rPr>
-      </w:pPr>
+        <w:spacing w:before="120" w:after="120"/>
+        <w:rPr>
+          <w:rFonts w:asciiTheme="majorHAnsi" w:hAnsiTheme="majorHAnsi"/>
+        </w:rPr>
+      </w:pPr>
+      <w:r>
+        <w:rPr>
+          <w:rFonts w:asciiTheme="majorHAnsi" w:hAnsiTheme="majorHAnsi"/>
+        </w:rPr>
+        <w:tab/>
+        <w:t>We decided to use an agile approach to the project since we consist</w:t>
+      </w:r>
+      <w:r>
+        <w:rPr>
+          <w:rFonts w:asciiTheme="majorHAnsi" w:hAnsiTheme="majorHAnsi"/>
+        </w:rPr>
+        <w:t>ed</w:t>
+      </w:r>
+      <w:r>
+        <w:rPr>
+          <w:rFonts w:asciiTheme="majorHAnsi" w:hAnsiTheme="majorHAnsi"/>
+        </w:rPr>
+        <w:t xml:space="preserve"> of a small working group.  This scrum approach worked </w:t>
+      </w:r>
+      <w:r>
+        <w:rPr>
+          <w:rFonts w:asciiTheme="majorHAnsi" w:hAnsiTheme="majorHAnsi"/>
+        </w:rPr>
+        <w:t xml:space="preserve">well for us.  Since class met three times weekly we would take just a few minutes after class to hold brief sprints to see what each of the others had accomplished and where we needed to go as a group </w:t>
+      </w:r>
+      <w:r>
+        <w:rPr>
+          <w:rFonts w:asciiTheme="majorHAnsi" w:hAnsiTheme="majorHAnsi"/>
+        </w:rPr>
+        <w:t xml:space="preserve">for lab each week.  This approach kept the lines of communication open and a sense </w:t>
+      </w:r>
+      <w:r>
+        <w:rPr>
+          <w:rFonts w:asciiTheme="majorHAnsi" w:hAnsiTheme="majorHAnsi"/>
+        </w:rPr>
+        <w:t xml:space="preserve">of progress from week to week.  No large contributions ever needed to be made since several small one were accomplished each </w:t>
+      </w:r>
+      <w:r>
+        <w:rPr>
+          <w:rFonts w:asciiTheme="majorHAnsi" w:hAnsiTheme="majorHAnsi"/>
+        </w:rPr>
+        <w:t>sprint cycle</w:t>
+      </w:r>
+      <w:r>
+        <w:rPr>
+          <w:rFonts w:asciiTheme="majorHAnsi" w:hAnsiTheme="majorHAnsi"/>
+        </w:rPr>
+        <w:t>.</w:t>
+      </w:r>
     </w:p>
     <w:sectPr>
-      <w:footerReference w:type="default" r:id="rId5"/>
+      <w:footerReference w:type="default" r:id="rId10"/>
       <w:pgSz w:w="12240" w:h="15840"/>
       <w:pgMar w:top="1584" w:right="1584" w:bottom="1584" w:left="1584" w:gutter="0"/>
       <w:pgNumType w:start="1"/>
@@ -929,7 +1086,7 @@
         <w:rStyle w:val="PageNumber"/>
         <w:noProof/>
       </w:rPr>
-      <w:t>7</w:t>
+      <w:t>3</w:t>
     </w:r>
     <w:r>
       <w:rPr>
@@ -1199,6 +1356,16 @@
     <w:semiHidden/>
     <w:unhideWhenUsed/>
     <w:rsid w:val="00E966B1"/>
+  </w:style>
+  <w:style w:type="character" w:styleId="Hyperlink">
+    <w:name w:val="Hyperlink"/>
+    <w:basedOn w:val="DefaultParagraphFont"/>
+    <w:uiPriority w:val="99"/>
+    <w:rsid w:val="00F534AA"/>
+    <w:rPr>
+      <w:color w:val="0000FF"/>
+      <w:u w:val="single"/>
+    </w:rPr>
   </w:style>
 </w:styles>
 </file>

</xml_diff>